<commit_message>
removes react icon and updates about me
</commit_message>
<xml_diff>
--- a/Andrea_Flores_Resume.docx
+++ b/Andrea_Flores_Resume.docx
@@ -76,8 +76,6 @@
           </w:rPr>
           <w:t>hello@andreaflores.dev</w:t>
         </w:r>
-        <w:bookmarkStart w:id="0" w:name="_GoBack"/>
-        <w:bookmarkEnd w:id="0"/>
       </w:hyperlink>
       <w:r>
         <w:rPr>
@@ -149,7 +147,7 @@
             <w:sz w:val="22"/>
             <w:szCs w:val="22"/>
           </w:rPr>
-          <w:t>www.andreaflores.dev</w:t>
+          <w:t>https://www.andreaflores.dev</w:t>
         </w:r>
       </w:hyperlink>
       <w:r>
@@ -251,6 +249,8 @@
           <w:shd w:val="clear" w:color="auto" w:fill="FFFFFF"/>
         </w:rPr>
       </w:pPr>
+      <w:bookmarkStart w:id="0" w:name="_GoBack"/>
+      <w:bookmarkEnd w:id="0"/>
     </w:p>
     <w:p>
       <w:pPr>
@@ -3634,12 +3634,13 @@
   <w:rsids>
     <w:rsidRoot w:val="00486175"/>
     <w:rsid w:val="00005B55"/>
+    <w:rsid w:val="0015561D"/>
     <w:rsid w:val="002E1159"/>
     <w:rsid w:val="00486175"/>
     <w:rsid w:val="00682ADE"/>
     <w:rsid w:val="00724F9D"/>
+    <w:rsid w:val="009B178D"/>
     <w:rsid w:val="009C02B7"/>
-    <w:rsid w:val="00C60596"/>
     <w:rsid w:val="00CD7E07"/>
   </w:rsids>
   <m:mathPr>

</xml_diff>

<commit_message>
updates text and styling
</commit_message>
<xml_diff>
--- a/Andrea_Flores_Resume.docx
+++ b/Andrea_Flores_Resume.docx
@@ -147,7 +147,7 @@
             <w:sz w:val="22"/>
             <w:szCs w:val="22"/>
           </w:rPr>
-          <w:t>https://www.andreaflores.dev</w:t>
+          <w:t>www.andreaflores.dev</w:t>
         </w:r>
       </w:hyperlink>
       <w:r>
@@ -249,8 +249,6 @@
           <w:shd w:val="clear" w:color="auto" w:fill="FFFFFF"/>
         </w:rPr>
       </w:pPr>
-      <w:bookmarkStart w:id="0" w:name="_GoBack"/>
-      <w:bookmarkEnd w:id="0"/>
     </w:p>
     <w:p>
       <w:pPr>
@@ -274,13 +272,12 @@
           <w:tag w:val="Skills:"/>
           <w:id w:val="1490835561"/>
           <w:placeholder>
-            <w:docPart w:val="84826F422BEBA24689B4A628D2CF6659"/>
+            <w:docPart w:val="E8998721C290044BAE5F8106C6502466"/>
           </w:placeholder>
           <w:temporary/>
           <w:showingPlcHdr/>
           <w15:appearance w15:val="hidden"/>
         </w:sdtPr>
-        <w:sdtEndPr/>
         <w:sdtContent>
           <w:r>
             <w:rPr>
@@ -423,15 +420,7 @@
           <w:sz w:val="22"/>
           <w:szCs w:val="22"/>
         </w:rPr>
-        <w:t>M</w:t>
-      </w:r>
-      <w:r>
-        <w:rPr>
-          <w:rFonts w:ascii="Gill Sans" w:hAnsi="Gill Sans" w:cs="Gill Sans"/>
-          <w:sz w:val="22"/>
-          <w:szCs w:val="22"/>
-        </w:rPr>
-        <w:t>aterialize</w:t>
+        <w:t>Materialize</w:t>
       </w:r>
       <w:r>
         <w:rPr>
@@ -596,15 +585,7 @@
           <w:sz w:val="22"/>
           <w:szCs w:val="22"/>
         </w:rPr>
-        <w:t>French, Advanced Low</w:t>
-      </w:r>
-      <w:r>
-        <w:rPr>
-          <w:rFonts w:ascii="Gill Sans" w:hAnsi="Gill Sans" w:cs="Gill Sans"/>
-          <w:sz w:val="22"/>
-          <w:szCs w:val="22"/>
-        </w:rPr>
-        <w:t xml:space="preserve">  </w:t>
+        <w:t xml:space="preserve">French, Advanced Low  </w:t>
       </w:r>
       <w:r>
         <w:rPr>
@@ -634,15 +615,7 @@
           <w:sz w:val="22"/>
           <w:szCs w:val="22"/>
         </w:rPr>
-        <w:t>Arabic, Intermediate Low</w:t>
-      </w:r>
-      <w:r>
-        <w:rPr>
-          <w:rFonts w:ascii="Gill Sans" w:hAnsi="Gill Sans" w:cs="Gill Sans"/>
-          <w:sz w:val="22"/>
-          <w:szCs w:val="22"/>
-        </w:rPr>
-        <w:t xml:space="preserve"> </w:t>
+        <w:t xml:space="preserve">Arabic, Intermediate Low </w:t>
       </w:r>
       <w:r>
         <w:rPr>
@@ -691,10 +664,8 @@
     </w:p>
     <w:p>
       <w:pPr>
-        <w:contextualSpacing/>
-        <w:rPr>
-          <w:rFonts w:ascii="Gill Sans" w:hAnsi="Gill Sans" w:cs="Gill Sans"/>
-          <w:color w:val="000000" w:themeColor="text1"/>
+        <w:rPr>
+          <w:rFonts w:ascii="Gill Sans" w:eastAsia="Times New Roman" w:hAnsi="Gill Sans" w:cs="Gill Sans"/>
           <w:sz w:val="22"/>
           <w:szCs w:val="22"/>
         </w:rPr>
@@ -708,7 +679,7 @@
           <w:sz w:val="20"/>
           <w:szCs w:val="20"/>
         </w:rPr>
-        <w:t>SOF</w:t>
+        <w:t>MODERATOR, LET’S BUILD TECH FOR WARREN</w:t>
       </w:r>
       <w:r>
         <w:rPr>
@@ -716,10 +687,206 @@
           <w:b/>
           <w:bCs/>
           <w:color w:val="000000" w:themeColor="text1"/>
+          <w:sz w:val="22"/>
+          <w:szCs w:val="22"/>
+        </w:rPr>
+        <w:t xml:space="preserve"> </w:t>
+      </w:r>
+      <w:r>
+        <w:rPr>
+          <w:rFonts w:ascii="Gill Sans" w:eastAsia="Times New Roman" w:hAnsi="Gill Sans" w:cs="Gill Sans"/>
+          <w:color w:val="000000" w:themeColor="text1"/>
+          <w:sz w:val="22"/>
+          <w:szCs w:val="22"/>
+          <w:bdr w:val="none" w:sz="0" w:space="0" w:color="auto" w:frame="1"/>
+          <w:shd w:val="clear" w:color="auto" w:fill="FFFFFF"/>
+        </w:rPr>
+        <w:sym w:font="Symbol" w:char="F0B7"/>
+      </w:r>
+      <w:r>
+        <w:rPr>
+          <w:rFonts w:ascii="Gill Sans" w:eastAsia="Times New Roman" w:hAnsi="Gill Sans" w:cs="Gill Sans"/>
+          <w:color w:val="000000" w:themeColor="text1"/>
+          <w:sz w:val="22"/>
+          <w:szCs w:val="22"/>
+          <w:bdr w:val="none" w:sz="0" w:space="0" w:color="auto" w:frame="1"/>
+          <w:shd w:val="clear" w:color="auto" w:fill="FFFFFF"/>
+        </w:rPr>
+        <w:t xml:space="preserve">  </w:t>
+      </w:r>
+      <w:r>
+        <w:rPr>
+          <w:rFonts w:ascii="Gill Sans" w:hAnsi="Gill Sans" w:cs="Gill Sans"/>
+          <w:color w:val="000000" w:themeColor="text1"/>
+          <w:sz w:val="22"/>
+          <w:szCs w:val="22"/>
+        </w:rPr>
+        <w:t>Warren for President</w:t>
+      </w:r>
+    </w:p>
+    <w:p>
+      <w:pPr>
+        <w:pStyle w:val="Heading5"/>
+        <w:contextualSpacing/>
+        <w:rPr>
+          <w:rFonts w:ascii="Gill Sans" w:hAnsi="Gill Sans" w:cs="Gill Sans"/>
+          <w:color w:val="000000" w:themeColor="text1"/>
+          <w:sz w:val="22"/>
+          <w:szCs w:val="22"/>
+          <w:lang w:val="en-US"/>
+        </w:rPr>
+      </w:pPr>
+      <w:r>
+        <w:rPr>
+          <w:rFonts w:ascii="Gill Sans" w:hAnsi="Gill Sans" w:cs="Gill Sans"/>
+          <w:color w:val="000000" w:themeColor="text1"/>
+          <w:sz w:val="22"/>
+          <w:szCs w:val="22"/>
+          <w:lang w:val="en-US"/>
+        </w:rPr>
+        <w:t>July 2019</w:t>
+      </w:r>
+      <w:r>
+        <w:rPr>
+          <w:rFonts w:ascii="Gill Sans" w:hAnsi="Gill Sans" w:cs="Gill Sans"/>
+          <w:color w:val="000000" w:themeColor="text1"/>
+          <w:sz w:val="22"/>
+          <w:szCs w:val="22"/>
+          <w:lang w:val="en-US"/>
+        </w:rPr>
+        <w:t xml:space="preserve"> </w:t>
+      </w:r>
+      <w:r>
+        <w:rPr>
+          <w:rFonts w:ascii="Gill Sans" w:hAnsi="Gill Sans" w:cs="Gill Sans"/>
+          <w:color w:val="000000" w:themeColor="text1"/>
+          <w:sz w:val="22"/>
+          <w:szCs w:val="22"/>
+          <w:lang w:val="en-US"/>
+        </w:rPr>
+        <w:t xml:space="preserve">– </w:t>
+      </w:r>
+      <w:r>
+        <w:rPr>
+          <w:rFonts w:ascii="Gill Sans" w:hAnsi="Gill Sans" w:cs="Gill Sans"/>
+          <w:color w:val="000000" w:themeColor="text1"/>
+          <w:sz w:val="22"/>
+          <w:szCs w:val="22"/>
+          <w:lang w:val="en-US"/>
+        </w:rPr>
+        <w:t>Current</w:t>
+      </w:r>
+    </w:p>
+    <w:p>
+      <w:pPr>
+        <w:ind w:left="180"/>
+        <w:rPr>
+          <w:rFonts w:ascii="Gill Sans" w:eastAsia="Times New Roman" w:hAnsi="Gill Sans" w:cs="Gill Sans"/>
+          <w:sz w:val="22"/>
+          <w:szCs w:val="22"/>
+          <w:shd w:val="clear" w:color="auto" w:fill="FFFFFF"/>
+        </w:rPr>
+      </w:pPr>
+      <w:r>
+        <w:rPr>
+          <w:rFonts w:ascii="Gill Sans" w:eastAsia="Times New Roman" w:hAnsi="Gill Sans" w:cs="Gill Sans"/>
+          <w:sz w:val="22"/>
+          <w:szCs w:val="22"/>
+          <w:shd w:val="clear" w:color="auto" w:fill="FFFFFF"/>
+        </w:rPr>
+        <w:t xml:space="preserve">- Member of the team that launched ‘Let’s Build Tech for Warren’ group </w:t>
+      </w:r>
+    </w:p>
+    <w:p>
+      <w:pPr>
+        <w:ind w:left="180"/>
+        <w:rPr>
+          <w:rFonts w:ascii="Gill Sans" w:eastAsia="Times New Roman" w:hAnsi="Gill Sans" w:cs="Gill Sans"/>
+          <w:sz w:val="22"/>
+          <w:szCs w:val="22"/>
+          <w:shd w:val="clear" w:color="auto" w:fill="FFFFFF"/>
+        </w:rPr>
+      </w:pPr>
+      <w:r>
+        <w:rPr>
+          <w:rStyle w:val="lt-line-clampline"/>
+          <w:rFonts w:ascii="Gill Sans" w:eastAsia="Times New Roman" w:hAnsi="Gill Sans" w:cs="Gill Sans"/>
+          <w:sz w:val="22"/>
+          <w:szCs w:val="22"/>
+          <w:bdr w:val="none" w:sz="0" w:space="0" w:color="auto" w:frame="1"/>
+          <w:shd w:val="clear" w:color="auto" w:fill="FFFFFF"/>
+        </w:rPr>
+        <w:t xml:space="preserve">- </w:t>
+      </w:r>
+      <w:r>
+        <w:rPr>
+          <w:rFonts w:ascii="Gill Sans" w:eastAsia="Times New Roman" w:hAnsi="Gill Sans" w:cs="Gill Sans"/>
+          <w:sz w:val="22"/>
+          <w:szCs w:val="22"/>
+          <w:shd w:val="clear" w:color="auto" w:fill="FFFFFF"/>
+        </w:rPr>
+        <w:t>Manages volunteer engagement</w:t>
+      </w:r>
+      <w:r>
+        <w:rPr>
+          <w:rStyle w:val="lt-line-clampline"/>
+          <w:rFonts w:ascii="Gill Sans" w:eastAsia="Times New Roman" w:hAnsi="Gill Sans" w:cs="Gill Sans"/>
+          <w:sz w:val="22"/>
+          <w:szCs w:val="22"/>
+          <w:bdr w:val="none" w:sz="0" w:space="0" w:color="auto" w:frame="1"/>
+          <w:shd w:val="clear" w:color="auto" w:fill="FFFFFF"/>
+        </w:rPr>
+        <w:t xml:space="preserve"> </w:t>
+      </w:r>
+      <w:r>
+        <w:rPr>
+          <w:rFonts w:ascii="Gill Sans" w:eastAsia="Times New Roman" w:hAnsi="Gill Sans" w:cs="Gill Sans"/>
+          <w:sz w:val="22"/>
+          <w:szCs w:val="22"/>
+        </w:rPr>
+        <w:t>and c</w:t>
+      </w:r>
+      <w:r>
+        <w:rPr>
+          <w:rStyle w:val="lt-line-clampline"/>
+          <w:rFonts w:ascii="Gill Sans" w:eastAsia="Times New Roman" w:hAnsi="Gill Sans" w:cs="Gill Sans"/>
+          <w:sz w:val="22"/>
+          <w:szCs w:val="22"/>
+          <w:bdr w:val="none" w:sz="0" w:space="0" w:color="auto" w:frame="1"/>
+          <w:shd w:val="clear" w:color="auto" w:fill="FFFFFF"/>
+        </w:rPr>
+        <w:t>oordinates teams to take on technical projects</w:t>
+      </w:r>
+    </w:p>
+    <w:p>
+      <w:pPr>
+        <w:rPr>
+          <w:rFonts w:ascii="Gill Sans" w:eastAsia="Times New Roman" w:hAnsi="Gill Sans" w:cs="Gill Sans"/>
+          <w:sz w:val="22"/>
+          <w:szCs w:val="22"/>
+          <w:shd w:val="clear" w:color="auto" w:fill="FFFFFF"/>
+        </w:rPr>
+      </w:pPr>
+    </w:p>
+    <w:p>
+      <w:pPr>
+        <w:rPr>
+          <w:rFonts w:ascii="Gill Sans" w:eastAsia="Times New Roman" w:hAnsi="Gill Sans" w:cs="Gill Sans"/>
+          <w:sz w:val="22"/>
+          <w:szCs w:val="22"/>
+          <w:shd w:val="clear" w:color="auto" w:fill="FFFFFF"/>
+        </w:rPr>
+      </w:pPr>
+      <w:r>
+        <w:rPr>
+          <w:rFonts w:ascii="Gill Sans" w:hAnsi="Gill Sans" w:cs="Gill Sans"/>
+          <w:b/>
+          <w:bCs/>
+          <w:color w:val="000000" w:themeColor="text1"/>
           <w:sz w:val="20"/>
           <w:szCs w:val="20"/>
         </w:rPr>
-        <w:t>TWARE ENGINEERING FELLOW</w:t>
+        <w:t>SOFTWARE ENGINEERING FELLOW</w:t>
       </w:r>
       <w:r>
         <w:rPr>
@@ -810,47 +977,7 @@
           <w:szCs w:val="22"/>
           <w:lang w:val="en-US"/>
         </w:rPr>
-        <w:t>Partici</w:t>
-      </w:r>
-      <w:r>
-        <w:rPr>
-          <w:rFonts w:ascii="Gill Sans" w:eastAsiaTheme="minorHAnsi" w:hAnsi="Gill Sans" w:cs="Gill Sans"/>
-          <w:color w:val="000000" w:themeColor="text1"/>
-          <w:sz w:val="22"/>
-          <w:szCs w:val="22"/>
-          <w:lang w:val="en-US"/>
-        </w:rPr>
-        <w:t xml:space="preserve">pated in a full-time software engineering course </w:t>
-      </w:r>
-      <w:r>
-        <w:rPr>
-          <w:rFonts w:ascii="Gill Sans" w:eastAsiaTheme="minorHAnsi" w:hAnsi="Gill Sans" w:cs="Gill Sans"/>
-          <w:color w:val="000000" w:themeColor="text1"/>
-          <w:sz w:val="22"/>
-          <w:szCs w:val="22"/>
-          <w:lang w:val="en-US"/>
-        </w:rPr>
-        <w:t xml:space="preserve">focused on real-world </w:t>
-      </w:r>
-      <w:r>
-        <w:rPr>
-          <w:rFonts w:ascii="Gill Sans" w:eastAsiaTheme="minorHAnsi" w:hAnsi="Gill Sans" w:cs="Gill Sans"/>
-          <w:color w:val="000000" w:themeColor="text1"/>
-          <w:sz w:val="22"/>
-          <w:szCs w:val="22"/>
-          <w:lang w:val="en-US"/>
-        </w:rPr>
-        <w:t xml:space="preserve">applications </w:t>
-      </w:r>
-      <w:r>
-        <w:rPr>
-          <w:rFonts w:ascii="Gill Sans" w:eastAsiaTheme="minorHAnsi" w:hAnsi="Gill Sans" w:cs="Gill Sans"/>
-          <w:color w:val="000000" w:themeColor="text1"/>
-          <w:sz w:val="22"/>
-          <w:szCs w:val="22"/>
-          <w:lang w:val="en-US"/>
-        </w:rPr>
-        <w:t xml:space="preserve">and best practices. </w:t>
+        <w:t xml:space="preserve">Participated in a full-time software engineering course focused on real-world applications and best practices. </w:t>
       </w:r>
     </w:p>
     <w:p>
@@ -863,74 +990,51 @@
         <w:ind w:left="360" w:hanging="180"/>
         <w:contextualSpacing/>
         <w:rPr>
+          <w:rFonts w:ascii="Gill Sans" w:hAnsi="Gill Sans" w:cs="Gill Sans"/>
+          <w:color w:val="000000" w:themeColor="text1"/>
+          <w:sz w:val="22"/>
+          <w:szCs w:val="22"/>
+          <w:lang w:val="en-US"/>
+        </w:rPr>
+      </w:pPr>
+      <w:r>
+        <w:rPr>
           <w:rFonts w:ascii="Gill Sans" w:eastAsiaTheme="minorHAnsi" w:hAnsi="Gill Sans" w:cs="Gill Sans"/>
           <w:color w:val="000000" w:themeColor="text1"/>
           <w:sz w:val="22"/>
           <w:szCs w:val="22"/>
           <w:lang w:val="en-US"/>
         </w:rPr>
-      </w:pPr>
-      <w:r>
-        <w:rPr>
-          <w:rFonts w:ascii="Gill Sans" w:eastAsiaTheme="minorHAnsi" w:hAnsi="Gill Sans" w:cs="Gill Sans"/>
+        <w:t xml:space="preserve">Developed a portfolio of individually and collaboratively focused projects. </w:t>
+      </w:r>
+    </w:p>
+    <w:p/>
+    <w:p>
+      <w:pPr>
+        <w:pStyle w:val="Heading5"/>
+        <w:contextualSpacing/>
+        <w:rPr>
+          <w:rFonts w:ascii="Gill Sans" w:hAnsi="Gill Sans" w:cs="Gill Sans"/>
           <w:color w:val="000000" w:themeColor="text1"/>
           <w:sz w:val="22"/>
           <w:szCs w:val="22"/>
           <w:lang w:val="en-US"/>
         </w:rPr>
-        <w:t>Developed a portfolio of individua</w:t>
-      </w:r>
-      <w:r>
-        <w:rPr>
-          <w:rFonts w:ascii="Gill Sans" w:eastAsiaTheme="minorHAnsi" w:hAnsi="Gill Sans" w:cs="Gill Sans"/>
-          <w:color w:val="000000" w:themeColor="text1"/>
-          <w:sz w:val="22"/>
-          <w:szCs w:val="22"/>
-          <w:lang w:val="en-US"/>
-        </w:rPr>
-        <w:t xml:space="preserve">lly and collaboratively focused </w:t>
-      </w:r>
-      <w:r>
-        <w:rPr>
-          <w:rFonts w:ascii="Gill Sans" w:eastAsiaTheme="minorHAnsi" w:hAnsi="Gill Sans" w:cs="Gill Sans"/>
-          <w:color w:val="000000" w:themeColor="text1"/>
-          <w:sz w:val="22"/>
-          <w:szCs w:val="22"/>
-          <w:lang w:val="en-US"/>
-        </w:rPr>
-        <w:t xml:space="preserve">projects. </w:t>
-      </w:r>
-    </w:p>
-    <w:p>
-      <w:pPr>
-        <w:pStyle w:val="Heading4"/>
-        <w:rPr>
-          <w:rFonts w:ascii="Gill Sans" w:hAnsi="Gill Sans" w:cs="Gill Sans"/>
-          <w:b w:val="0"/>
-          <w:iCs w:val="0"/>
-          <w:color w:val="000000" w:themeColor="text1"/>
-          <w:sz w:val="22"/>
-          <w:szCs w:val="22"/>
-          <w:lang w:val="en-US"/>
-        </w:rPr>
-      </w:pPr>
-      <w:r>
-        <w:rPr>
-          <w:rFonts w:ascii="Gill Sans" w:hAnsi="Gill Sans" w:cs="Gill Sans"/>
-          <w:bCs/>
-          <w:iCs w:val="0"/>
+      </w:pPr>
+      <w:r>
+        <w:rPr>
+          <w:rFonts w:ascii="Gill Sans" w:hAnsi="Gill Sans" w:cs="Gill Sans"/>
+          <w:b/>
           <w:color w:val="000000" w:themeColor="text1"/>
           <w:sz w:val="20"/>
           <w:szCs w:val="20"/>
           <w:lang w:val="en-US"/>
         </w:rPr>
-        <w:t>Production Manager</w:t>
-      </w:r>
-      <w:r>
-        <w:rPr>
-          <w:rFonts w:ascii="Gill Sans" w:hAnsi="Gill Sans" w:cs="Gill Sans"/>
-          <w:b w:val="0"/>
-          <w:iCs w:val="0"/>
+        <w:t>PRODUCTION MANAGER</w:t>
+      </w:r>
+      <w:r>
+        <w:rPr>
+          <w:rFonts w:ascii="Gill Sans" w:hAnsi="Gill Sans" w:cs="Gill Sans"/>
           <w:color w:val="000000" w:themeColor="text1"/>
           <w:sz w:val="20"/>
           <w:szCs w:val="20"/>
@@ -965,14 +1069,12 @@
       <w:r>
         <w:rPr>
           <w:rFonts w:ascii="Gill Sans" w:hAnsi="Gill Sans" w:cs="Gill Sans"/>
-          <w:b w:val="0"/>
-          <w:iCs w:val="0"/>
           <w:color w:val="000000" w:themeColor="text1"/>
           <w:sz w:val="22"/>
           <w:szCs w:val="22"/>
           <w:lang w:val="en-US"/>
         </w:rPr>
-        <w:t>TedX newcastle university</w:t>
+        <w:t>TEDX NEWCASTLE UNIVERSITY</w:t>
       </w:r>
     </w:p>
     <w:p>
@@ -1049,95 +1151,52 @@
           <w:szCs w:val="22"/>
           <w:lang w:val="en-US"/>
         </w:rPr>
-        <w:t xml:space="preserve">Worked with conference organizer to source, interview and hire </w:t>
-      </w:r>
-      <w:r>
-        <w:rPr>
-          <w:rFonts w:ascii="Gill Sans" w:hAnsi="Gill Sans" w:cs="Gill Sans"/>
-          <w:color w:val="000000" w:themeColor="text1"/>
-          <w:sz w:val="22"/>
-          <w:szCs w:val="22"/>
-          <w:lang w:val="en-US"/>
-        </w:rPr>
-        <w:t xml:space="preserve">14 </w:t>
-      </w:r>
-      <w:r>
-        <w:rPr>
-          <w:rFonts w:ascii="Gill Sans" w:hAnsi="Gill Sans" w:cs="Gill Sans"/>
-          <w:color w:val="000000" w:themeColor="text1"/>
-          <w:sz w:val="22"/>
-          <w:szCs w:val="22"/>
-          <w:lang w:val="en-US"/>
-        </w:rPr>
-        <w:t xml:space="preserve">vendors, liaised with the university to secure venue and event staff, and handled logistics, </w:t>
-      </w:r>
-      <w:r>
-        <w:rPr>
-          <w:rFonts w:ascii="Gill Sans" w:hAnsi="Gill Sans" w:cs="Gill Sans"/>
-          <w:color w:val="000000" w:themeColor="text1"/>
-          <w:sz w:val="22"/>
-          <w:szCs w:val="22"/>
-          <w:lang w:val="en-US"/>
-        </w:rPr>
-        <w:t>on</w:t>
-      </w:r>
-      <w:r>
-        <w:rPr>
-          <w:rFonts w:ascii="Gill Sans" w:hAnsi="Gill Sans" w:cs="Gill Sans"/>
-          <w:color w:val="000000" w:themeColor="text1"/>
-          <w:sz w:val="22"/>
-          <w:szCs w:val="22"/>
-          <w:lang w:val="en-US"/>
-        </w:rPr>
-        <w:t xml:space="preserve"> a tight deadline.</w:t>
-      </w:r>
-    </w:p>
-    <w:p>
-      <w:pPr>
-        <w:pStyle w:val="Heading4"/>
-        <w:rPr>
-          <w:rFonts w:ascii="Gill Sans" w:hAnsi="Gill Sans" w:cs="Gill Sans"/>
-          <w:b w:val="0"/>
-          <w:iCs w:val="0"/>
-          <w:color w:val="000000" w:themeColor="text1"/>
-          <w:sz w:val="22"/>
-          <w:szCs w:val="22"/>
-          <w:lang w:val="en-US"/>
-        </w:rPr>
-      </w:pPr>
-      <w:r>
-        <w:rPr>
-          <w:rFonts w:ascii="Gill Sans" w:hAnsi="Gill Sans" w:cs="Gill Sans"/>
-          <w:bCs/>
-          <w:iCs w:val="0"/>
+        <w:t>Worked with conference organizer to source, interview and hire 14 vendors, liaised with the university to secure venue and event staff, and handled logistics, on a tight deadline.</w:t>
+      </w:r>
+    </w:p>
+    <w:p>
+      <w:pPr>
+        <w:rPr>
+          <w:rFonts w:ascii="Gill Sans" w:hAnsi="Gill Sans" w:cs="Gill Sans"/>
+          <w:color w:val="000000" w:themeColor="text1"/>
+          <w:sz w:val="22"/>
+          <w:szCs w:val="22"/>
+        </w:rPr>
+      </w:pPr>
+    </w:p>
+    <w:p>
+      <w:pPr>
+        <w:rPr>
+          <w:rFonts w:ascii="Gill Sans" w:hAnsi="Gill Sans" w:cs="Gill Sans"/>
+          <w:color w:val="000000" w:themeColor="text1"/>
+          <w:sz w:val="22"/>
+          <w:szCs w:val="22"/>
+        </w:rPr>
+      </w:pPr>
+      <w:r>
+        <w:rPr>
+          <w:rFonts w:ascii="Gill Sans" w:hAnsi="Gill Sans" w:cs="Gill Sans"/>
+          <w:b/>
           <w:color w:val="000000" w:themeColor="text1"/>
           <w:sz w:val="20"/>
           <w:szCs w:val="20"/>
-          <w:lang w:val="en-US"/>
-        </w:rPr>
-        <w:t>stage Manager</w:t>
-      </w:r>
-      <w:r>
-        <w:rPr>
-          <w:rFonts w:ascii="Gill Sans" w:hAnsi="Gill Sans" w:cs="Gill Sans"/>
-          <w:b w:val="0"/>
-          <w:iCs w:val="0"/>
-          <w:color w:val="000000" w:themeColor="text1"/>
-          <w:sz w:val="22"/>
-          <w:szCs w:val="22"/>
-          <w:lang w:val="en-US"/>
+        </w:rPr>
+        <w:t>STAGE MANAGER</w:t>
+      </w:r>
+      <w:r>
+        <w:rPr>
+          <w:rFonts w:ascii="Gill Sans" w:hAnsi="Gill Sans" w:cs="Gill Sans"/>
+          <w:color w:val="000000" w:themeColor="text1"/>
+          <w:sz w:val="22"/>
+          <w:szCs w:val="22"/>
         </w:rPr>
         <w:t xml:space="preserve">  </w:t>
       </w:r>
       <w:r>
         <w:rPr>
-          <w:rFonts w:ascii="Gill Sans" w:eastAsia="Times New Roman" w:hAnsi="Gill Sans" w:cs="Gill Sans"/>
-          <w:color w:val="000000" w:themeColor="text1"/>
-          <w:sz w:val="22"/>
-          <w:szCs w:val="22"/>
+          <w:rFonts w:eastAsia="Times New Roman"/>
           <w:bdr w:val="none" w:sz="0" w:space="0" w:color="auto" w:frame="1"/>
           <w:shd w:val="clear" w:color="auto" w:fill="FFFFFF"/>
-          <w:lang w:val="en-US"/>
         </w:rPr>
         <w:sym w:font="Symbol" w:char="F0B7"/>
       </w:r>
@@ -1149,21 +1208,26 @@
           <w:szCs w:val="22"/>
           <w:bdr w:val="none" w:sz="0" w:space="0" w:color="auto" w:frame="1"/>
           <w:shd w:val="clear" w:color="auto" w:fill="FFFFFF"/>
-          <w:lang w:val="en-US"/>
         </w:rPr>
         <w:t xml:space="preserve">  </w:t>
       </w:r>
       <w:r>
         <w:rPr>
           <w:rFonts w:ascii="Gill Sans" w:hAnsi="Gill Sans" w:cs="Gill Sans"/>
-          <w:b w:val="0"/>
-          <w:iCs w:val="0"/>
-          <w:color w:val="000000" w:themeColor="text1"/>
-          <w:sz w:val="22"/>
-          <w:szCs w:val="22"/>
-          <w:lang w:val="en-US"/>
-        </w:rPr>
-        <w:t xml:space="preserve">tyne theatre and opera house </w:t>
+          <w:color w:val="000000" w:themeColor="text1"/>
+          <w:sz w:val="22"/>
+          <w:szCs w:val="22"/>
+        </w:rPr>
+        <w:t>TYNE THEATRE AND OPERA HOUSE</w:t>
+      </w:r>
+      <w:r>
+        <w:rPr>
+          <w:rFonts w:ascii="Gill Sans" w:hAnsi="Gill Sans" w:cs="Gill Sans"/>
+          <w:color w:val="000000" w:themeColor="text1"/>
+          <w:sz w:val="22"/>
+          <w:szCs w:val="22"/>
+        </w:rPr>
+        <w:t xml:space="preserve"> </w:t>
       </w:r>
     </w:p>
     <w:p>
@@ -1234,6 +1298,8 @@
         <w:ind w:left="360" w:hanging="180"/>
         <w:rPr>
           <w:rFonts w:ascii="Gill Sans" w:hAnsi="Gill Sans" w:cs="Gill Sans"/>
+          <w:b/>
+          <w:iCs/>
           <w:color w:val="000000" w:themeColor="text1"/>
           <w:sz w:val="22"/>
           <w:szCs w:val="22"/>
@@ -1253,50 +1319,61 @@
     </w:p>
     <w:p>
       <w:pPr>
-        <w:pStyle w:val="Heading4"/>
-        <w:rPr>
-          <w:rFonts w:ascii="Gill Sans" w:hAnsi="Gill Sans" w:cs="Gill Sans"/>
-          <w:b w:val="0"/>
-          <w:iCs w:val="0"/>
-          <w:color w:val="000000" w:themeColor="text1"/>
-          <w:sz w:val="22"/>
-          <w:szCs w:val="22"/>
-          <w:lang w:val="en-US"/>
-        </w:rPr>
-      </w:pPr>
-      <w:r>
+        <w:tabs>
+          <w:tab w:val="right" w:pos="7122"/>
+          <w:tab w:val="right" w:pos="9810"/>
+        </w:tabs>
         <w:rPr>
           <w:rFonts w:ascii="Gill Sans" w:hAnsi="Gill Sans" w:cs="Gill Sans"/>
           <w:bCs/>
-          <w:iCs w:val="0"/>
+          <w:iCs/>
           <w:color w:val="000000" w:themeColor="text1"/>
           <w:sz w:val="20"/>
           <w:szCs w:val="20"/>
-          <w:lang w:val="en-US"/>
-        </w:rPr>
-        <w:t>Elective education officer</w:t>
-      </w:r>
-      <w:r>
-        <w:rPr>
-          <w:rFonts w:ascii="Gill Sans" w:hAnsi="Gill Sans" w:cs="Gill Sans"/>
-          <w:b w:val="0"/>
-          <w:iCs w:val="0"/>
-          <w:color w:val="000000" w:themeColor="text1"/>
-          <w:sz w:val="22"/>
-          <w:szCs w:val="22"/>
-          <w:lang w:val="en-US"/>
+        </w:rPr>
+      </w:pPr>
+    </w:p>
+    <w:p>
+      <w:pPr>
+        <w:tabs>
+          <w:tab w:val="right" w:pos="7122"/>
+          <w:tab w:val="right" w:pos="9810"/>
+        </w:tabs>
+        <w:rPr>
+          <w:rFonts w:ascii="Gill Sans" w:hAnsi="Gill Sans" w:cs="Gill Sans"/>
+          <w:b/>
+          <w:iCs/>
+          <w:color w:val="000000" w:themeColor="text1"/>
+          <w:sz w:val="22"/>
+          <w:szCs w:val="22"/>
+        </w:rPr>
+      </w:pPr>
+      <w:r>
+        <w:rPr>
+          <w:rFonts w:ascii="Gill Sans" w:hAnsi="Gill Sans" w:cs="Gill Sans"/>
+          <w:b/>
+          <w:color w:val="000000" w:themeColor="text1"/>
+          <w:sz w:val="20"/>
+          <w:szCs w:val="20"/>
+        </w:rPr>
+        <w:t>ELECTIVE EDUCATION OFFICER</w:t>
+      </w:r>
+      <w:r>
+        <w:rPr>
+          <w:rFonts w:ascii="Gill Sans" w:hAnsi="Gill Sans" w:cs="Gill Sans"/>
+          <w:color w:val="000000" w:themeColor="text1"/>
+          <w:sz w:val="22"/>
+          <w:szCs w:val="22"/>
         </w:rPr>
         <w:t xml:space="preserve">  </w:t>
       </w:r>
       <w:r>
         <w:rPr>
-          <w:rFonts w:ascii="Gill Sans" w:eastAsia="Times New Roman" w:hAnsi="Gill Sans" w:cs="Gill Sans"/>
-          <w:color w:val="000000" w:themeColor="text1"/>
+          <w:rFonts w:eastAsia="Times New Roman"/>
           <w:sz w:val="22"/>
           <w:szCs w:val="22"/>
           <w:bdr w:val="none" w:sz="0" w:space="0" w:color="auto" w:frame="1"/>
           <w:shd w:val="clear" w:color="auto" w:fill="FFFFFF"/>
-          <w:lang w:val="en-US"/>
         </w:rPr>
         <w:sym w:font="Symbol" w:char="F0B7"/>
       </w:r>
@@ -1308,21 +1385,17 @@
           <w:szCs w:val="22"/>
           <w:bdr w:val="none" w:sz="0" w:space="0" w:color="auto" w:frame="1"/>
           <w:shd w:val="clear" w:color="auto" w:fill="FFFFFF"/>
-          <w:lang w:val="en-US"/>
         </w:rPr>
         <w:t xml:space="preserve">  </w:t>
       </w:r>
       <w:r>
         <w:rPr>
           <w:rFonts w:ascii="Gill Sans" w:hAnsi="Gill Sans" w:cs="Gill Sans"/>
-          <w:b w:val="0"/>
-          <w:iCs w:val="0"/>
-          <w:color w:val="000000" w:themeColor="text1"/>
-          <w:sz w:val="22"/>
-          <w:szCs w:val="22"/>
-          <w:lang w:val="en-US"/>
-        </w:rPr>
-        <w:t>medics2mongolia</w:t>
+          <w:color w:val="000000" w:themeColor="text1"/>
+          <w:sz w:val="22"/>
+          <w:szCs w:val="22"/>
+        </w:rPr>
+        <w:t>MEDICS2MONGOLIA</w:t>
       </w:r>
     </w:p>
     <w:p>
@@ -1355,6 +1428,7 @@
           <w:ilvl w:val="0"/>
           <w:numId w:val="8"/>
         </w:numPr>
+        <w:ind w:left="360" w:hanging="180"/>
         <w:rPr>
           <w:rFonts w:ascii="Gill Sans" w:hAnsi="Gill Sans" w:cs="Gill Sans"/>
           <w:color w:val="000000" w:themeColor="text1"/>
@@ -1371,27 +1445,7 @@
           <w:szCs w:val="22"/>
           <w:lang w:val="en-US"/>
         </w:rPr>
-        <w:t xml:space="preserve">Performed numerous marketing duties for a </w:t>
-      </w:r>
-      <w:r>
-        <w:rPr>
-          <w:rFonts w:ascii="Gill Sans" w:hAnsi="Gill Sans" w:cs="Gill Sans"/>
-          <w:color w:val="000000" w:themeColor="text1"/>
-          <w:sz w:val="22"/>
-          <w:szCs w:val="22"/>
-          <w:lang w:val="en-US"/>
-        </w:rPr>
-        <w:t>non-profit</w:t>
-      </w:r>
-      <w:r>
-        <w:rPr>
-          <w:rFonts w:ascii="Gill Sans" w:hAnsi="Gill Sans" w:cs="Gill Sans"/>
-          <w:color w:val="000000" w:themeColor="text1"/>
-          <w:sz w:val="22"/>
-          <w:szCs w:val="22"/>
-          <w:lang w:val="en-US"/>
-        </w:rPr>
-        <w:t xml:space="preserve"> that sends medical students to work in hospitals in Mongolia. Utilized language learning experience to measure effectiveness of the organization’s English teaching program and implement improvements in tandem with education officer. </w:t>
+        <w:t xml:space="preserve">Utilized language learning experience to measure effectiveness of the organization’s English teaching program and implement improvements in tandem with education officer. </w:t>
       </w:r>
     </w:p>
     <w:p>
@@ -1401,6 +1455,7 @@
           <w:ilvl w:val="0"/>
           <w:numId w:val="8"/>
         </w:numPr>
+        <w:ind w:left="360" w:hanging="180"/>
         <w:rPr>
           <w:rFonts w:ascii="Gill Sans" w:hAnsi="Gill Sans" w:cs="Gill Sans"/>
           <w:color w:val="000000" w:themeColor="text1"/>
@@ -1417,27 +1472,7 @@
           <w:szCs w:val="22"/>
           <w:lang w:val="en-US"/>
         </w:rPr>
-        <w:t>Authored a 36-page English language prep document for physicians</w:t>
-      </w:r>
-      <w:r>
-        <w:rPr>
-          <w:rFonts w:ascii="Gill Sans" w:hAnsi="Gill Sans" w:cs="Gill Sans"/>
-          <w:color w:val="000000" w:themeColor="text1"/>
-          <w:sz w:val="22"/>
-          <w:szCs w:val="22"/>
-          <w:lang w:val="en-US"/>
-        </w:rPr>
-        <w:t xml:space="preserve"> and h</w:t>
-      </w:r>
-      <w:r>
-        <w:rPr>
-          <w:rFonts w:ascii="Gill Sans" w:hAnsi="Gill Sans" w:cs="Gill Sans"/>
-          <w:color w:val="000000" w:themeColor="text1"/>
-          <w:sz w:val="22"/>
-          <w:szCs w:val="22"/>
-          <w:lang w:val="en-US"/>
-        </w:rPr>
-        <w:t>elped create exams for new curriculum.</w:t>
+        <w:t>Authored a 36-page English language prep document for physicians and helped create exams for new curriculum.</w:t>
       </w:r>
     </w:p>
     <w:p>
@@ -1472,23 +1507,75 @@
           <w:sz w:val="22"/>
           <w:szCs w:val="22"/>
         </w:rPr>
-        <w:t>E</w:t>
-      </w:r>
+        <w:t>EDUCATION</w:t>
+      </w:r>
+    </w:p>
+    <w:p>
+      <w:pPr>
+        <w:spacing w:line="276" w:lineRule="auto"/>
+        <w:contextualSpacing/>
+        <w:rPr>
+          <w:rFonts w:ascii="Gill Sans" w:hAnsi="Gill Sans" w:cs="Gill Sans"/>
+          <w:color w:val="000000" w:themeColor="text1"/>
+          <w:sz w:val="22"/>
+          <w:szCs w:val="22"/>
+        </w:rPr>
+      </w:pPr>
       <w:r>
         <w:rPr>
           <w:rFonts w:ascii="Gill Sans" w:hAnsi="Gill Sans" w:cs="Gill Sans"/>
           <w:b/>
           <w:bCs/>
-          <w:color w:val="37B6AE" w:themeColor="accent1"/>
-          <w:sz w:val="22"/>
-          <w:szCs w:val="22"/>
-        </w:rPr>
-        <w:t>DUCATION</w:t>
-      </w:r>
-    </w:p>
-    <w:p>
-      <w:pPr>
-        <w:spacing w:line="360" w:lineRule="auto"/>
+          <w:color w:val="000000" w:themeColor="text1"/>
+          <w:sz w:val="20"/>
+          <w:szCs w:val="20"/>
+        </w:rPr>
+        <w:t>SOFTWARE ENGINEERING IMMERSIVE</w:t>
+      </w:r>
+      <w:r>
+        <w:rPr>
+          <w:rFonts w:ascii="Gill Sans" w:hAnsi="Gill Sans" w:cs="Gill Sans"/>
+          <w:color w:val="000000" w:themeColor="text1"/>
+          <w:sz w:val="22"/>
+          <w:szCs w:val="22"/>
+        </w:rPr>
+        <w:t xml:space="preserve">  </w:t>
+      </w:r>
+      <w:r>
+        <w:rPr>
+          <w:rFonts w:ascii="Gill Sans" w:eastAsia="Times New Roman" w:hAnsi="Gill Sans" w:cs="Gill Sans"/>
+          <w:color w:val="000000" w:themeColor="text1"/>
+          <w:sz w:val="22"/>
+          <w:szCs w:val="22"/>
+          <w:bdr w:val="none" w:sz="0" w:space="0" w:color="auto" w:frame="1"/>
+          <w:shd w:val="clear" w:color="auto" w:fill="FFFFFF"/>
+        </w:rPr>
+        <w:sym w:font="Symbol" w:char="F0B7"/>
+      </w:r>
+      <w:r>
+        <w:rPr>
+          <w:rFonts w:ascii="Gill Sans" w:eastAsia="Times New Roman" w:hAnsi="Gill Sans" w:cs="Gill Sans"/>
+          <w:color w:val="000000" w:themeColor="text1"/>
+          <w:sz w:val="22"/>
+          <w:szCs w:val="22"/>
+          <w:bdr w:val="none" w:sz="0" w:space="0" w:color="auto" w:frame="1"/>
+          <w:shd w:val="clear" w:color="auto" w:fill="FFFFFF"/>
+        </w:rPr>
+        <w:t xml:space="preserve">  </w:t>
+      </w:r>
+      <w:r>
+        <w:rPr>
+          <w:rFonts w:ascii="Gill Sans" w:hAnsi="Gill Sans" w:cs="Gill Sans"/>
+          <w:color w:val="000000" w:themeColor="text1"/>
+          <w:sz w:val="22"/>
+          <w:szCs w:val="22"/>
+        </w:rPr>
+        <w:t>General Assembly, Dallas</w:t>
+      </w:r>
+    </w:p>
+    <w:p>
+      <w:pPr>
+        <w:spacing w:line="276" w:lineRule="auto"/>
         <w:contextualSpacing/>
         <w:rPr>
           <w:rFonts w:ascii="Gill Sans" w:hAnsi="Gill Sans" w:cs="Gill Sans"/>
@@ -1506,11 +1593,13 @@
           <w:sz w:val="20"/>
           <w:szCs w:val="20"/>
         </w:rPr>
-        <w:t>SOFTWARE ENGINEERING IMMERSIVE</w:t>
-      </w:r>
-      <w:r>
-        <w:rPr>
-          <w:rFonts w:ascii="Gill Sans" w:hAnsi="Gill Sans" w:cs="Gill Sans"/>
+        <w:t>ARABIC SUMMER INSTITUTE</w:t>
+      </w:r>
+      <w:r>
+        <w:rPr>
+          <w:rFonts w:ascii="Gill Sans" w:hAnsi="Gill Sans" w:cs="Gill Sans"/>
+          <w:b/>
+          <w:iCs/>
           <w:color w:val="000000" w:themeColor="text1"/>
           <w:sz w:val="22"/>
           <w:szCs w:val="22"/>
@@ -1546,12 +1635,12 @@
           <w:sz w:val="22"/>
           <w:szCs w:val="22"/>
         </w:rPr>
-        <w:t>General Assembly, Dallas</w:t>
-      </w:r>
-    </w:p>
-    <w:p>
-      <w:pPr>
-        <w:spacing w:line="360" w:lineRule="auto"/>
+        <w:t>University of Texas, Austin</w:t>
+      </w:r>
+    </w:p>
+    <w:p>
+      <w:pPr>
+        <w:spacing w:line="276" w:lineRule="auto"/>
         <w:contextualSpacing/>
         <w:rPr>
           <w:rFonts w:ascii="Gill Sans" w:hAnsi="Gill Sans" w:cs="Gill Sans"/>
@@ -1569,13 +1658,11 @@
           <w:sz w:val="20"/>
           <w:szCs w:val="20"/>
         </w:rPr>
-        <w:t>ARABIC SUMMER INSTITUTE</w:t>
-      </w:r>
-      <w:r>
-        <w:rPr>
-          <w:rFonts w:ascii="Gill Sans" w:hAnsi="Gill Sans" w:cs="Gill Sans"/>
-          <w:b/>
-          <w:iCs/>
+        <w:t>BA HISTORY AND POLITICS</w:t>
+      </w:r>
+      <w:r>
+        <w:rPr>
+          <w:rFonts w:ascii="Gill Sans" w:hAnsi="Gill Sans" w:cs="Gill Sans"/>
           <w:color w:val="000000" w:themeColor="text1"/>
           <w:sz w:val="22"/>
           <w:szCs w:val="22"/>
@@ -1611,71 +1698,10 @@
           <w:sz w:val="22"/>
           <w:szCs w:val="22"/>
         </w:rPr>
-        <w:t>University of Texas, Austin</w:t>
-      </w:r>
-    </w:p>
-    <w:p>
-      <w:pPr>
-        <w:spacing w:line="360" w:lineRule="auto"/>
-        <w:contextualSpacing/>
-        <w:rPr>
-          <w:rFonts w:ascii="Gill Sans" w:hAnsi="Gill Sans" w:cs="Gill Sans"/>
-          <w:color w:val="000000" w:themeColor="text1"/>
-          <w:sz w:val="22"/>
-          <w:szCs w:val="22"/>
-        </w:rPr>
-      </w:pPr>
-      <w:r>
-        <w:rPr>
-          <w:rFonts w:ascii="Gill Sans" w:hAnsi="Gill Sans" w:cs="Gill Sans"/>
-          <w:b/>
-          <w:bCs/>
-          <w:color w:val="000000" w:themeColor="text1"/>
-          <w:sz w:val="20"/>
-          <w:szCs w:val="20"/>
-        </w:rPr>
-        <w:t>BA HISTORY AND POLITICS</w:t>
-      </w:r>
-      <w:r>
-        <w:rPr>
-          <w:rFonts w:ascii="Gill Sans" w:hAnsi="Gill Sans" w:cs="Gill Sans"/>
-          <w:color w:val="000000" w:themeColor="text1"/>
-          <w:sz w:val="22"/>
-          <w:szCs w:val="22"/>
-        </w:rPr>
-        <w:t xml:space="preserve">  </w:t>
-      </w:r>
-      <w:r>
-        <w:rPr>
-          <w:rFonts w:ascii="Gill Sans" w:eastAsia="Times New Roman" w:hAnsi="Gill Sans" w:cs="Gill Sans"/>
-          <w:color w:val="000000" w:themeColor="text1"/>
-          <w:sz w:val="22"/>
-          <w:szCs w:val="22"/>
-          <w:bdr w:val="none" w:sz="0" w:space="0" w:color="auto" w:frame="1"/>
-          <w:shd w:val="clear" w:color="auto" w:fill="FFFFFF"/>
-        </w:rPr>
-        <w:sym w:font="Symbol" w:char="F0B7"/>
-      </w:r>
-      <w:r>
-        <w:rPr>
-          <w:rFonts w:ascii="Gill Sans" w:eastAsia="Times New Roman" w:hAnsi="Gill Sans" w:cs="Gill Sans"/>
-          <w:color w:val="000000" w:themeColor="text1"/>
-          <w:sz w:val="22"/>
-          <w:szCs w:val="22"/>
-          <w:bdr w:val="none" w:sz="0" w:space="0" w:color="auto" w:frame="1"/>
-          <w:shd w:val="clear" w:color="auto" w:fill="FFFFFF"/>
-        </w:rPr>
-        <w:t xml:space="preserve">  </w:t>
-      </w:r>
-      <w:r>
-        <w:rPr>
-          <w:rFonts w:ascii="Gill Sans" w:hAnsi="Gill Sans" w:cs="Gill Sans"/>
-          <w:color w:val="000000" w:themeColor="text1"/>
-          <w:sz w:val="22"/>
-          <w:szCs w:val="22"/>
-        </w:rPr>
         <w:t>Newcastle University, UK</w:t>
       </w:r>
+      <w:bookmarkStart w:id="0" w:name="_GoBack"/>
+      <w:bookmarkEnd w:id="0"/>
     </w:p>
     <w:sectPr>
       <w:pgSz w:w="12240" w:h="15840"/>
@@ -3506,6 +3532,11 @@
       <w:u w:val="single"/>
     </w:rPr>
   </w:style>
+  <w:style w:type="character" w:customStyle="1" w:styleId="lt-line-clampline">
+    <w:name w:val="lt-line-clamp__line"/>
+    <w:basedOn w:val="DefaultParagraphFont"/>
+    <w:rsid w:val="00272CBE"/>
+  </w:style>
 </w:styles>
 </file>
 
@@ -3514,7 +3545,7 @@
   <w:docParts>
     <w:docPart>
       <w:docPartPr>
-        <w:name w:val="84826F422BEBA24689B4A628D2CF6659"/>
+        <w:name w:val="E8998721C290044BAE5F8106C6502466"/>
         <w:category>
           <w:name w:val="General"/>
           <w:gallery w:val="placeholder"/>
@@ -3525,12 +3556,12 @@
         <w:behaviors>
           <w:behavior w:val="content"/>
         </w:behaviors>
-        <w:guid w:val="{5BE77362-6542-604B-8509-AFA59E7982E7}"/>
+        <w:guid w:val="{5BB9A599-D853-9949-97A7-F3ACB56D9B9B}"/>
       </w:docPartPr>
       <w:docPartBody>
         <w:p>
           <w:pPr>
-            <w:pStyle w:val="84826F422BEBA24689B4A628D2CF6659"/>
+            <w:pStyle w:val="E8998721C290044BAE5F8106C6502466"/>
           </w:pPr>
           <w:r>
             <w:t>Skills</w:t>
@@ -3636,11 +3667,13 @@
     <w:rsid w:val="00005B55"/>
     <w:rsid w:val="0015561D"/>
     <w:rsid w:val="002E1159"/>
+    <w:rsid w:val="0037786E"/>
     <w:rsid w:val="00486175"/>
     <w:rsid w:val="00682ADE"/>
     <w:rsid w:val="00724F9D"/>
     <w:rsid w:val="009B178D"/>
     <w:rsid w:val="009C02B7"/>
+    <w:rsid w:val="00B259E8"/>
     <w:rsid w:val="00CD7E07"/>
   </w:rsids>
   <m:mathPr>
@@ -4183,6 +4216,10 @@
     <w:name w:val="84826F422BEBA24689B4A628D2CF6659"/>
     <w:rsid w:val="00486175"/>
   </w:style>
+  <w:style w:type="paragraph" w:customStyle="1" w:styleId="E8998721C290044BAE5F8106C6502466">
+    <w:name w:val="E8998721C290044BAE5F8106C6502466"/>
+    <w:rsid w:val="0037786E"/>
+  </w:style>
 </w:styles>
 </file>
 

</xml_diff>